<commit_message>
Update Průvodní zpráva k projektu č. 1.docx
</commit_message>
<xml_diff>
--- a/Průvodní zpráva k projektu č. 1.docx
+++ b/Průvodní zpráva k projektu č. 1.docx
@@ -4891,299 +4891,6 @@
       <w:pPr>
         <w:pStyle w:val="Normlnweb"/>
         <w:jc w:val="both"/>
-      </w:pPr>
-    </w:p>
-    <w:p>
-      <w:pPr>
-        <w:pStyle w:val="Normlnweb"/>
-        <w:jc w:val="both"/>
-      </w:pPr>
-      <w:r>
-        <w:t xml:space="preserve">Rakousko – HDP na hlavu kolem 50 000 </w:t>
-      </w:r>
-      <w:proofErr w:type="spellStart"/>
-      <w:r>
-        <w:t>dol</w:t>
-      </w:r>
-      <w:proofErr w:type="spellEnd"/>
-      <w:r>
-        <w:t xml:space="preserve">., </w:t>
-      </w:r>
-      <w:proofErr w:type="spellStart"/>
-      <w:r>
-        <w:t>Giniho</w:t>
-      </w:r>
-      <w:proofErr w:type="spellEnd"/>
-      <w:r>
-        <w:t xml:space="preserve"> index 0,3, míra zdanění </w:t>
-      </w:r>
-      <w:proofErr w:type="gramStart"/>
-      <w:r>
-        <w:t>25%</w:t>
-      </w:r>
-      <w:proofErr w:type="gramEnd"/>
-      <w:r>
-        <w:t xml:space="preserve">. Růst HDP je rovnoměrně rozdělen, pravidelný, pozvolný růst mezd, inflace v normě, tzn. stabilní ekonomika. </w:t>
-      </w:r>
-    </w:p>
-    <w:p>
-      <w:pPr>
-        <w:pStyle w:val="Normlnweb"/>
-        <w:jc w:val="both"/>
-      </w:pPr>
-      <w:r>
-        <w:t xml:space="preserve">Slovensko – HDP na hlavu kolem 20 000 </w:t>
-      </w:r>
-      <w:proofErr w:type="spellStart"/>
-      <w:r>
-        <w:t>dol</w:t>
-      </w:r>
-      <w:proofErr w:type="spellEnd"/>
-      <w:r>
-        <w:t xml:space="preserve">, </w:t>
-      </w:r>
-      <w:proofErr w:type="spellStart"/>
-      <w:r>
-        <w:t>Giniho</w:t>
-      </w:r>
-      <w:proofErr w:type="spellEnd"/>
-      <w:r>
-        <w:t xml:space="preserve"> index 0,25, míra zdanění </w:t>
-      </w:r>
-      <w:proofErr w:type="gramStart"/>
-      <w:r>
-        <w:t>18%</w:t>
-      </w:r>
-      <w:proofErr w:type="gramEnd"/>
-      <w:r>
-        <w:t xml:space="preserve">. Bohatství ve společnosti je nižší než v Rakousku, Slovinsku, </w:t>
-      </w:r>
-      <w:proofErr w:type="spellStart"/>
-      <w:r>
-        <w:t>nicm</w:t>
-      </w:r>
-      <w:proofErr w:type="spellEnd"/>
-      <w:r>
-        <w:t xml:space="preserve">. </w:t>
-      </w:r>
-      <w:proofErr w:type="spellStart"/>
-      <w:r>
-        <w:t>rozhděleno</w:t>
-      </w:r>
-      <w:proofErr w:type="spellEnd"/>
-      <w:r>
-        <w:t xml:space="preserve"> rovnoměrně, nárůst cen mírný, nárůst mezd pravidelný. </w:t>
-      </w:r>
-    </w:p>
-    <w:p>
-      <w:pPr>
-        <w:pStyle w:val="Normlnweb"/>
-        <w:jc w:val="both"/>
-      </w:pPr>
-      <w:proofErr w:type="gramStart"/>
-      <w:r>
-        <w:t>Norsko</w:t>
-      </w:r>
-      <w:r>
-        <w:t xml:space="preserve"> </w:t>
-      </w:r>
-      <w:r>
-        <w:t xml:space="preserve"> -</w:t>
-      </w:r>
-      <w:proofErr w:type="gramEnd"/>
-      <w:r>
-        <w:t xml:space="preserve"> HDP na hlavu kolem 90 000 </w:t>
-      </w:r>
-      <w:proofErr w:type="spellStart"/>
-      <w:r>
-        <w:t>dol</w:t>
-      </w:r>
-      <w:proofErr w:type="spellEnd"/>
-      <w:r>
-        <w:t xml:space="preserve">, </w:t>
-      </w:r>
-      <w:proofErr w:type="spellStart"/>
-      <w:r>
-        <w:t>Giniho</w:t>
-      </w:r>
-      <w:proofErr w:type="spellEnd"/>
-      <w:r>
-        <w:t xml:space="preserve"> index 0,28, zdanění </w:t>
-      </w:r>
-      <w:proofErr w:type="gramStart"/>
-      <w:r>
-        <w:t>22%</w:t>
-      </w:r>
-      <w:proofErr w:type="gramEnd"/>
-      <w:r>
-        <w:t xml:space="preserve">, Rovnoměrné rozdělení </w:t>
-      </w:r>
-      <w:proofErr w:type="spellStart"/>
-      <w:r>
-        <w:t>balohobytu</w:t>
-      </w:r>
-      <w:proofErr w:type="spellEnd"/>
-      <w:r>
-        <w:t xml:space="preserve"> ve společnosti, poptávka je </w:t>
-      </w:r>
-      <w:proofErr w:type="gramStart"/>
-      <w:r>
-        <w:t>plošná,  inflace</w:t>
-      </w:r>
-      <w:proofErr w:type="gramEnd"/>
-      <w:r>
-        <w:t xml:space="preserve"> je lépe zvládnutá, případné nerovnosti zasanuje stát.</w:t>
-      </w:r>
-    </w:p>
-    <w:p>
-      <w:pPr>
-        <w:pStyle w:val="Normlnweb"/>
-        <w:jc w:val="both"/>
-      </w:pPr>
-      <w:r>
-        <w:t xml:space="preserve">Bulharsko – HDP na hlavu kolem 8 – 9 000 </w:t>
-      </w:r>
-      <w:proofErr w:type="spellStart"/>
-      <w:r>
-        <w:t>dol</w:t>
-      </w:r>
-      <w:proofErr w:type="spellEnd"/>
-      <w:r>
-        <w:t xml:space="preserve">, </w:t>
-      </w:r>
-      <w:proofErr w:type="spellStart"/>
-      <w:r>
-        <w:t>Ginio</w:t>
-      </w:r>
-      <w:proofErr w:type="spellEnd"/>
-      <w:r>
-        <w:t xml:space="preserve"> index 0,4, zdanění kolem 20 %. Mzdy rostou velmi nerovnoměrně, větší část příjmů jde k bohatším skupinám, spotřeba je </w:t>
-      </w:r>
-      <w:proofErr w:type="spellStart"/>
-      <w:r>
-        <w:t>koncetrovaná</w:t>
-      </w:r>
-      <w:proofErr w:type="spellEnd"/>
-      <w:r>
-        <w:t>, ceny rostou rychleji, nízká úroveň sociální politiky.</w:t>
-      </w:r>
-    </w:p>
-    <w:p>
-      <w:pPr>
-        <w:pStyle w:val="Normlnweb"/>
-        <w:jc w:val="both"/>
-      </w:pPr>
-      <w:proofErr w:type="gramStart"/>
-      <w:r>
-        <w:t>Slovinsko  -</w:t>
-      </w:r>
-      <w:proofErr w:type="gramEnd"/>
-      <w:r>
-        <w:t xml:space="preserve"> HDP na hlavu </w:t>
-      </w:r>
-      <w:proofErr w:type="gramStart"/>
-      <w:r>
-        <w:t>kolem  27</w:t>
-      </w:r>
-      <w:proofErr w:type="gramEnd"/>
-      <w:r>
-        <w:t xml:space="preserve"> 000 </w:t>
-      </w:r>
-      <w:proofErr w:type="spellStart"/>
-      <w:r>
-        <w:t>dol</w:t>
-      </w:r>
-      <w:proofErr w:type="spellEnd"/>
-      <w:r>
-        <w:t xml:space="preserve">, </w:t>
-      </w:r>
-      <w:proofErr w:type="spellStart"/>
-      <w:r>
-        <w:t>Giniho</w:t>
-      </w:r>
-      <w:proofErr w:type="spellEnd"/>
-      <w:r>
-        <w:t xml:space="preserve"> index 0,25, zdanění </w:t>
-      </w:r>
-      <w:proofErr w:type="gramStart"/>
-      <w:r>
-        <w:t>18%</w:t>
-      </w:r>
-      <w:proofErr w:type="gramEnd"/>
-      <w:r>
-        <w:t>. Rovnoměrné rozdělení blahobytu ve společnosti, poptávka je plošná, mzdy rostou, inflace nižší.</w:t>
-      </w:r>
-      <w:r>
-        <w:t xml:space="preserve"> </w:t>
-      </w:r>
-    </w:p>
-    <w:p>
-      <w:pPr>
-        <w:pStyle w:val="Normlnweb"/>
-        <w:jc w:val="both"/>
-      </w:pPr>
-      <w:r>
-        <w:lastRenderedPageBreak/>
-        <w:t xml:space="preserve">Srbsko – HDP na hlavu kolem 6 000 </w:t>
-      </w:r>
-      <w:proofErr w:type="spellStart"/>
-      <w:r>
-        <w:t>dol</w:t>
-      </w:r>
-      <w:proofErr w:type="spellEnd"/>
-      <w:r>
-        <w:t xml:space="preserve">, </w:t>
-      </w:r>
-      <w:proofErr w:type="spellStart"/>
-      <w:r>
-        <w:t>Giniho</w:t>
-      </w:r>
-      <w:proofErr w:type="spellEnd"/>
-      <w:r>
-        <w:t xml:space="preserve"> index 0,35, </w:t>
-      </w:r>
-      <w:proofErr w:type="spellStart"/>
-      <w:r>
-        <w:t>zdanení</w:t>
-      </w:r>
-      <w:proofErr w:type="spellEnd"/>
-      <w:r>
-        <w:t xml:space="preserve"> </w:t>
-      </w:r>
-      <w:proofErr w:type="gramStart"/>
-      <w:r>
-        <w:t>22%</w:t>
-      </w:r>
-      <w:proofErr w:type="gramEnd"/>
-      <w:r>
-        <w:t xml:space="preserve">. Mzdy rostou velmi nerovnoměrně, větší část příjmů jde k bohatším skupinám, spotřeba je </w:t>
-      </w:r>
-      <w:proofErr w:type="spellStart"/>
-      <w:r>
-        <w:t>koncetrovaná</w:t>
-      </w:r>
-      <w:proofErr w:type="spellEnd"/>
-      <w:r>
-        <w:t xml:space="preserve">, ceny rostou rychleji, cenová hladina je velmi citlivá. </w:t>
-      </w:r>
-    </w:p>
-    <w:p>
-      <w:pPr>
-        <w:pStyle w:val="Normlnweb"/>
-        <w:jc w:val="both"/>
-      </w:pPr>
-    </w:p>
-    <w:p>
-      <w:pPr>
-        <w:spacing w:before="100" w:beforeAutospacing="1" w:after="100" w:afterAutospacing="1" w:line="240" w:lineRule="auto"/>
-        <w:rPr>
-          <w:rFonts w:ascii="Times New Roman" w:eastAsia="Times New Roman" w:hAnsi="Times New Roman" w:cs="Times New Roman"/>
-          <w:kern w:val="0"/>
-          <w:sz w:val="24"/>
-          <w:szCs w:val="24"/>
-          <w:lang w:eastAsia="cs-CZ"/>
-          <w14:ligatures w14:val="none"/>
-        </w:rPr>
       </w:pPr>
     </w:p>
     <w:sectPr>

</xml_diff>